<commit_message>
poprawiony opis celu aplikacji
</commit_message>
<xml_diff>
--- a/task1.docx
+++ b/task1.docx
@@ -12,31 +12,121 @@
         <w:rPr>
           <w:lang w:val="pl-PL"/>
         </w:rPr>
-        <w:t xml:space="preserve">Aplikacja którą tworzymy ma za zadanie zarządzać </w:t>
-      </w:r>
-      <w:r>
-        <w:rPr>
-          <w:lang w:val="pl-PL"/>
-        </w:rPr>
-        <w:t>sprzedażami</w:t>
-      </w:r>
-      <w:r>
-        <w:rPr>
-          <w:lang w:val="pl-PL"/>
-        </w:rPr>
-        <w:t xml:space="preserve"> firmy sprzedającej </w:t>
-      </w:r>
-      <w:r>
-        <w:rPr>
-          <w:lang w:val="pl-PL"/>
-        </w:rPr>
-        <w:t xml:space="preserve">ekskluzywne kosmetyki: podkłady i korektory. </w:t>
-      </w:r>
-      <w:r>
-        <w:rPr>
-          <w:lang w:val="pl-PL"/>
-        </w:rPr>
-        <w:t xml:space="preserve">Aplikacja służyć będzie nieznającym </w:t>
+        <w:t>Aplikacja</w:t>
+      </w:r>
+      <w:r>
+        <w:rPr>
+          <w:lang w:val="pl-PL"/>
+        </w:rPr>
+        <w:t>,</w:t>
+      </w:r>
+      <w:r>
+        <w:rPr>
+          <w:lang w:val="pl-PL"/>
+        </w:rPr>
+        <w:t xml:space="preserve"> którą tworzymy ma za zadanie zarządzać </w:t>
+      </w:r>
+      <w:r>
+        <w:rPr>
+          <w:lang w:val="pl-PL"/>
+        </w:rPr>
+        <w:t xml:space="preserve">stanem magazynowym oraz </w:t>
+      </w:r>
+      <w:r>
+        <w:rPr>
+          <w:lang w:val="pl-PL"/>
+        </w:rPr>
+        <w:t>sprzedaż</w:t>
+      </w:r>
+      <w:r>
+        <w:rPr>
+          <w:lang w:val="pl-PL"/>
+        </w:rPr>
+        <w:t>ą</w:t>
+      </w:r>
+      <w:r>
+        <w:rPr>
+          <w:lang w:val="pl-PL"/>
+        </w:rPr>
+        <w:t xml:space="preserve"> </w:t>
+      </w:r>
+      <w:r>
+        <w:rPr>
+          <w:lang w:val="pl-PL"/>
+        </w:rPr>
+        <w:t xml:space="preserve">sklepu z </w:t>
+      </w:r>
+      <w:r>
+        <w:rPr>
+          <w:lang w:val="pl-PL"/>
+        </w:rPr>
+        <w:t>kosmetyk</w:t>
+      </w:r>
+      <w:r>
+        <w:rPr>
+          <w:lang w:val="pl-PL"/>
+        </w:rPr>
+        <w:t>ami</w:t>
+      </w:r>
+      <w:r>
+        <w:rPr>
+          <w:lang w:val="pl-PL"/>
+        </w:rPr>
+        <w:t xml:space="preserve"> (</w:t>
+      </w:r>
+      <w:r>
+        <w:rPr>
+          <w:lang w:val="pl-PL"/>
+        </w:rPr>
+        <w:t>podkład</w:t>
+      </w:r>
+      <w:r>
+        <w:rPr>
+          <w:lang w:val="pl-PL"/>
+        </w:rPr>
+        <w:t>ami</w:t>
+      </w:r>
+      <w:r>
+        <w:rPr>
+          <w:lang w:val="pl-PL"/>
+        </w:rPr>
+        <w:t xml:space="preserve"> i korektor</w:t>
+      </w:r>
+      <w:r>
+        <w:rPr>
+          <w:lang w:val="pl-PL"/>
+        </w:rPr>
+        <w:t>ami</w:t>
+      </w:r>
+      <w:r>
+        <w:rPr>
+          <w:lang w:val="pl-PL"/>
+        </w:rPr>
+        <w:t>) luksusowych marek</w:t>
+      </w:r>
+      <w:r>
+        <w:rPr>
+          <w:lang w:val="pl-PL"/>
+        </w:rPr>
+        <w:t>. B</w:t>
+      </w:r>
+      <w:r>
+        <w:rPr>
+          <w:lang w:val="pl-PL"/>
+        </w:rPr>
+        <w:t xml:space="preserve">ędzie </w:t>
+      </w:r>
+      <w:r>
+        <w:rPr>
+          <w:lang w:val="pl-PL"/>
+        </w:rPr>
+        <w:t xml:space="preserve">służyć </w:t>
+      </w:r>
+      <w:r>
+        <w:rPr>
+          <w:lang w:val="pl-PL"/>
+        </w:rPr>
+        <w:t xml:space="preserve">nieznającym </w:t>
       </w:r>
       <w:proofErr w:type="spellStart"/>
       <w:r>
@@ -56,13 +146,19 @@
         <w:rPr>
           <w:lang w:val="pl-PL"/>
         </w:rPr>
-        <w:t xml:space="preserve"> Aplikacja</w:t>
-      </w:r>
-      <w:r>
-        <w:rPr>
-          <w:lang w:val="pl-PL"/>
-        </w:rPr>
-        <w:t xml:space="preserve"> dla podstawowego użytkownika </w:t>
+        <w:t xml:space="preserve"> </w:t>
+      </w:r>
+      <w:r>
+        <w:rPr>
+          <w:lang w:val="pl-PL"/>
+        </w:rPr>
+        <w:t>D</w:t>
+      </w:r>
+      <w:r>
+        <w:rPr>
+          <w:lang w:val="pl-PL"/>
+        </w:rPr>
+        <w:t xml:space="preserve">la podstawowego użytkownika </w:t>
       </w:r>
       <w:r>
         <w:rPr>

</xml_diff>